<commit_message>
5.4. Codificar el Modelo de Negocio (Diagrama de Clases).
</commit_message>
<xml_diff>
--- a/assets/_docs_/00_ruta/01_pasos_appweb_php_pdo_mysql.docx
+++ b/assets/_docs_/00_ruta/01_pasos_appweb_php_pdo_mysql.docx
@@ -1158,7 +1158,6 @@
         </w:rPr>
         <w:t xml:space="preserve">usa la </w:t>
       </w:r>
-      <w:proofErr w:type="spellStart"/>
       <w:r>
         <w:rPr>
           <w:rFonts w:ascii="Arial Narrow" w:hAnsi="Arial Narrow"/>
@@ -1167,7 +1166,6 @@
         </w:rPr>
         <w:t>indentación</w:t>
       </w:r>
-      <w:proofErr w:type="spellEnd"/>
       <w:r>
         <w:rPr>
           <w:rFonts w:ascii="Arial Narrow" w:hAnsi="Arial Narrow"/>
@@ -2164,15 +2162,17 @@
           <w:bCs/>
           <w:sz w:val="20"/>
           <w:szCs w:val="20"/>
-        </w:rPr>
-      </w:pPr>
-      <w:r>
-        <w:rPr>
-          <w:rFonts w:ascii="Arial Narrow" w:hAnsi="Arial Narrow"/>
-          <w:b/>
-          <w:bCs/>
-          <w:sz w:val="20"/>
-          <w:szCs w:val="20"/>
+          <w:u w:val="single"/>
+        </w:rPr>
+      </w:pPr>
+      <w:r>
+        <w:rPr>
+          <w:rFonts w:ascii="Arial Narrow" w:hAnsi="Arial Narrow"/>
+          <w:b/>
+          <w:bCs/>
+          <w:sz w:val="20"/>
+          <w:szCs w:val="20"/>
+          <w:u w:val="single"/>
         </w:rPr>
         <w:t xml:space="preserve">Codificar el </w:t>
       </w:r>
@@ -2183,6 +2183,7 @@
           <w:bCs/>
           <w:sz w:val="20"/>
           <w:szCs w:val="20"/>
+          <w:u w:val="single"/>
         </w:rPr>
         <w:t>Modelo</w:t>
       </w:r>
@@ -2193,6 +2194,7 @@
           <w:bCs/>
           <w:sz w:val="20"/>
           <w:szCs w:val="20"/>
+          <w:u w:val="single"/>
         </w:rPr>
         <w:t xml:space="preserve"> de Negocio</w:t>
       </w:r>
@@ -2203,6 +2205,7 @@
           <w:bCs/>
           <w:sz w:val="20"/>
           <w:szCs w:val="20"/>
+          <w:u w:val="single"/>
         </w:rPr>
         <w:t xml:space="preserve"> (Diagrama de Clases)</w:t>
       </w:r>
@@ -2213,6 +2216,7 @@
           <w:bCs/>
           <w:sz w:val="20"/>
           <w:szCs w:val="20"/>
+          <w:u w:val="single"/>
         </w:rPr>
         <w:t>.</w:t>
       </w:r>

</xml_diff>